<commit_message>
sonar quality gate fix
</commit_message>
<xml_diff>
--- a/Design Document .docx
+++ b/Design Document .docx
@@ -69,58 +69,6 @@
           <w:shd w:fill="auto" w:val="clear"/>
         </w:rPr>
         <w:t xml:space="preserve">            (V4)</w:t>
-      </w:r>
-    </w:p>
-    <w:p>
-      <w:pPr>
-        <w:spacing w:before="0" w:after="160" w:line="259"/>
-        <w:ind w:right="0" w:left="0" w:firstLine="0"/>
-        <w:jc w:val="left"/>
-        <w:rPr>
-          <w:rFonts w:ascii="Calibri" w:hAnsi="Calibri" w:cs="Calibri" w:eastAsia="Calibri"/>
-          <w:color w:val="auto"/>
-          <w:spacing w:val="0"/>
-          <w:position w:val="0"/>
-          <w:sz w:val="22"/>
-          <w:shd w:fill="auto" w:val="clear"/>
-        </w:rPr>
-      </w:pPr>
-      <w:r>
-        <w:rPr>
-          <w:rFonts w:ascii="Calibri" w:hAnsi="Calibri" w:cs="Calibri" w:eastAsia="Calibri"/>
-          <w:color w:val="auto"/>
-          <w:spacing w:val="0"/>
-          <w:position w:val="0"/>
-          <w:sz w:val="22"/>
-          <w:shd w:fill="auto" w:val="clear"/>
-        </w:rPr>
-        <w:t xml:space="preserve"> </w:t>
-      </w:r>
-    </w:p>
-    <w:p>
-      <w:pPr>
-        <w:spacing w:before="0" w:after="160" w:line="259"/>
-        <w:ind w:right="0" w:left="0" w:firstLine="0"/>
-        <w:jc w:val="left"/>
-        <w:rPr>
-          <w:rFonts w:ascii="Calibri" w:hAnsi="Calibri" w:cs="Calibri" w:eastAsia="Calibri"/>
-          <w:color w:val="auto"/>
-          <w:spacing w:val="0"/>
-          <w:position w:val="0"/>
-          <w:sz w:val="22"/>
-          <w:shd w:fill="auto" w:val="clear"/>
-        </w:rPr>
-      </w:pPr>
-      <w:r>
-        <w:rPr>
-          <w:rFonts w:ascii="Calibri" w:hAnsi="Calibri" w:cs="Calibri" w:eastAsia="Calibri"/>
-          <w:color w:val="auto"/>
-          <w:spacing w:val="0"/>
-          <w:position w:val="0"/>
-          <w:sz w:val="22"/>
-          <w:shd w:fill="auto" w:val="clear"/>
-        </w:rPr>
-        <w:t xml:space="preserve"> </w:t>
       </w:r>
     </w:p>
     <w:p>
@@ -1007,7 +955,7 @@
     </w:p>
     <w:p>
       <w:pPr>
-        <w:spacing w:before="0" w:after="160" w:line="259"/>
+        <w:spacing w:before="0" w:after="160" w:line="480"/>
         <w:ind w:right="0" w:left="0" w:firstLine="0"/>
         <w:jc w:val="left"/>
         <w:rPr>

</xml_diff>